<commit_message>
Add new guide assets
</commit_message>
<xml_diff>
--- a/SmartGit Guide.docx
+++ b/SmartGit Guide.docx
@@ -9,12 +9,41 @@
           <w:lang w:val="vi-VN"/>
         </w:rPr>
       </w:pPr>
-      <w:r>
-        <w:rPr>
-          <w:lang w:val="vi-VN"/>
-        </w:rPr>
-        <w:t xml:space="preserve">Sao chép nội dung 1 repo </w:t>
-      </w:r>
+      <w:proofErr w:type="spellStart"/>
+      <w:r>
+        <w:rPr>
+          <w:lang w:val="vi-VN"/>
+        </w:rPr>
+        <w:t>Clone</w:t>
+      </w:r>
+      <w:proofErr w:type="spellEnd"/>
+      <w:r>
+        <w:rPr>
+          <w:lang w:val="vi-VN"/>
+        </w:rPr>
+        <w:t xml:space="preserve">: </w:t>
+      </w:r>
+      <w:r>
+        <w:rPr>
+          <w:lang w:val="vi-VN"/>
+        </w:rPr>
+        <w:t xml:space="preserve">Sao chép nội dung 1 </w:t>
+      </w:r>
+      <w:proofErr w:type="spellStart"/>
+      <w:r>
+        <w:rPr>
+          <w:lang w:val="vi-VN"/>
+        </w:rPr>
+        <w:t>repo</w:t>
+      </w:r>
+      <w:proofErr w:type="spellEnd"/>
+      <w:r>
+        <w:rPr>
+          <w:lang w:val="vi-VN"/>
+        </w:rPr>
+        <w:t xml:space="preserve"> </w:t>
+      </w:r>
+      <w:proofErr w:type="spellStart"/>
       <w:r>
         <w:rPr>
           <w:lang w:val="vi-VN"/>
@@ -25,7 +54,14 @@
         <w:rPr>
           <w:lang w:val="vi-VN"/>
         </w:rPr>
-        <w:t>it về máy</w:t>
+        <w:t>it</w:t>
+      </w:r>
+      <w:proofErr w:type="spellEnd"/>
+      <w:r>
+        <w:rPr>
+          <w:lang w:val="vi-VN"/>
+        </w:rPr>
+        <w:t xml:space="preserve"> về máy</w:t>
       </w:r>
     </w:p>
     <w:p>
@@ -43,20 +79,59 @@
         <w:rPr>
           <w:lang w:val="vi-VN"/>
         </w:rPr>
-        <w:t xml:space="preserve">Trên thanh menu chọn Repository </w:t>
-      </w:r>
-      <w:r>
-        <w:rPr>
-          <w:b/>
-          <w:lang w:val="vi-VN"/>
-        </w:rPr>
-        <w:t xml:space="preserve">&gt; </w:t>
-      </w:r>
-      <w:r>
-        <w:rPr>
-          <w:lang w:val="vi-VN"/>
-        </w:rPr>
-        <w:t>Clone…</w:t>
+        <w:t xml:space="preserve">Trên thanh </w:t>
+      </w:r>
+      <w:proofErr w:type="spellStart"/>
+      <w:r>
+        <w:rPr>
+          <w:lang w:val="vi-VN"/>
+        </w:rPr>
+        <w:t>menu</w:t>
+      </w:r>
+      <w:proofErr w:type="spellEnd"/>
+      <w:r>
+        <w:rPr>
+          <w:lang w:val="vi-VN"/>
+        </w:rPr>
+        <w:t xml:space="preserve"> chọn </w:t>
+      </w:r>
+      <w:proofErr w:type="spellStart"/>
+      <w:r>
+        <w:rPr>
+          <w:b/>
+          <w:lang w:val="vi-VN"/>
+        </w:rPr>
+        <w:t>Repository</w:t>
+      </w:r>
+      <w:proofErr w:type="spellEnd"/>
+      <w:r>
+        <w:rPr>
+          <w:lang w:val="vi-VN"/>
+        </w:rPr>
+        <w:t xml:space="preserve"> &gt;</w:t>
+      </w:r>
+      <w:r>
+        <w:rPr>
+          <w:b/>
+          <w:lang w:val="vi-VN"/>
+        </w:rPr>
+        <w:t xml:space="preserve"> </w:t>
+      </w:r>
+      <w:proofErr w:type="spellStart"/>
+      <w:r>
+        <w:rPr>
+          <w:b/>
+          <w:lang w:val="vi-VN"/>
+        </w:rPr>
+        <w:t>Clone</w:t>
+      </w:r>
+      <w:proofErr w:type="spellEnd"/>
+      <w:r>
+        <w:rPr>
+          <w:b/>
+          <w:lang w:val="vi-VN"/>
+        </w:rPr>
+        <w:t>…</w:t>
       </w:r>
     </w:p>
     <w:p>
@@ -138,6 +213,7 @@
         </w:rPr>
         <w:t xml:space="preserve">Cửa sổ </w:t>
       </w:r>
+      <w:proofErr w:type="spellStart"/>
       <w:r>
         <w:rPr>
           <w:i/>
@@ -145,12 +221,14 @@
         </w:rPr>
         <w:t>Clone</w:t>
       </w:r>
+      <w:proofErr w:type="spellEnd"/>
       <w:r>
         <w:rPr>
           <w:lang w:val="vi-VN"/>
         </w:rPr>
         <w:t xml:space="preserve"> xuất hiện. Ở bước đầu tiên, </w:t>
       </w:r>
+      <w:proofErr w:type="spellStart"/>
       <w:r>
         <w:rPr>
           <w:i/>
@@ -158,24 +236,131 @@
         </w:rPr>
         <w:t>Repository</w:t>
       </w:r>
+      <w:proofErr w:type="spellEnd"/>
       <w:r>
         <w:rPr>
           <w:lang w:val="vi-VN"/>
         </w:rPr>
         <w:t xml:space="preserve">, chọn </w:t>
       </w:r>
-      <w:r>
-        <w:rPr>
-          <w:b/>
-          <w:lang w:val="vi-VN"/>
-        </w:rPr>
-        <w:t>Remote Git or SVN repository</w:t>
-      </w:r>
-      <w:r>
-        <w:rPr>
-          <w:lang w:val="vi-VN"/>
-        </w:rPr>
-        <w:t xml:space="preserve"> và nhập đường dẫn tới file .git của repo git cần lấy về.</w:t>
+      <w:proofErr w:type="spellStart"/>
+      <w:r>
+        <w:rPr>
+          <w:b/>
+          <w:lang w:val="vi-VN"/>
+        </w:rPr>
+        <w:t>Remote</w:t>
+      </w:r>
+      <w:proofErr w:type="spellEnd"/>
+      <w:r>
+        <w:rPr>
+          <w:b/>
+          <w:lang w:val="vi-VN"/>
+        </w:rPr>
+        <w:t xml:space="preserve"> </w:t>
+      </w:r>
+      <w:proofErr w:type="spellStart"/>
+      <w:r>
+        <w:rPr>
+          <w:b/>
+          <w:lang w:val="vi-VN"/>
+        </w:rPr>
+        <w:t>Git</w:t>
+      </w:r>
+      <w:proofErr w:type="spellEnd"/>
+      <w:r>
+        <w:rPr>
+          <w:b/>
+          <w:lang w:val="vi-VN"/>
+        </w:rPr>
+        <w:t xml:space="preserve"> </w:t>
+      </w:r>
+      <w:proofErr w:type="spellStart"/>
+      <w:r>
+        <w:rPr>
+          <w:b/>
+          <w:lang w:val="vi-VN"/>
+        </w:rPr>
+        <w:t>or</w:t>
+      </w:r>
+      <w:proofErr w:type="spellEnd"/>
+      <w:r>
+        <w:rPr>
+          <w:b/>
+          <w:lang w:val="vi-VN"/>
+        </w:rPr>
+        <w:t xml:space="preserve"> SVN </w:t>
+      </w:r>
+      <w:proofErr w:type="spellStart"/>
+      <w:r>
+        <w:rPr>
+          <w:b/>
+          <w:lang w:val="vi-VN"/>
+        </w:rPr>
+        <w:t>repository</w:t>
+      </w:r>
+      <w:proofErr w:type="spellEnd"/>
+      <w:r>
+        <w:rPr>
+          <w:lang w:val="vi-VN"/>
+        </w:rPr>
+        <w:t xml:space="preserve"> và nhập đường dẫn tới </w:t>
+      </w:r>
+      <w:proofErr w:type="spellStart"/>
+      <w:r>
+        <w:rPr>
+          <w:lang w:val="vi-VN"/>
+        </w:rPr>
+        <w:t>file</w:t>
+      </w:r>
+      <w:proofErr w:type="spellEnd"/>
+      <w:r>
+        <w:rPr>
+          <w:lang w:val="vi-VN"/>
+        </w:rPr>
+        <w:t xml:space="preserve"> .</w:t>
+      </w:r>
+      <w:proofErr w:type="spellStart"/>
+      <w:r>
+        <w:rPr>
+          <w:lang w:val="vi-VN"/>
+        </w:rPr>
+        <w:t>git</w:t>
+      </w:r>
+      <w:proofErr w:type="spellEnd"/>
+      <w:r>
+        <w:rPr>
+          <w:lang w:val="vi-VN"/>
+        </w:rPr>
+        <w:t xml:space="preserve"> của </w:t>
+      </w:r>
+      <w:proofErr w:type="spellStart"/>
+      <w:r>
+        <w:rPr>
+          <w:lang w:val="vi-VN"/>
+        </w:rPr>
+        <w:t>repo</w:t>
+      </w:r>
+      <w:proofErr w:type="spellEnd"/>
+      <w:r>
+        <w:rPr>
+          <w:lang w:val="vi-VN"/>
+        </w:rPr>
+        <w:t xml:space="preserve"> </w:t>
+      </w:r>
+      <w:proofErr w:type="spellStart"/>
+      <w:r>
+        <w:rPr>
+          <w:lang w:val="vi-VN"/>
+        </w:rPr>
+        <w:t>git</w:t>
+      </w:r>
+      <w:proofErr w:type="spellEnd"/>
+      <w:r>
+        <w:rPr>
+          <w:lang w:val="vi-VN"/>
+        </w:rPr>
+        <w:t xml:space="preserve"> cần lấy về.</w:t>
       </w:r>
     </w:p>
     <w:p>
@@ -193,46 +378,234 @@
         <w:rPr>
           <w:lang w:val="vi-VN"/>
         </w:rPr>
-        <w:t xml:space="preserve">Nếu SmartGit yêu cầu tạo </w:t>
-      </w:r>
-      <w:r>
-        <w:rPr>
-          <w:b/>
-          <w:lang w:val="vi-VN"/>
-        </w:rPr>
-        <w:t>Master Password</w:t>
-      </w:r>
+        <w:t xml:space="preserve">Nếu </w:t>
+      </w:r>
+      <w:proofErr w:type="spellStart"/>
+      <w:r>
+        <w:rPr>
+          <w:lang w:val="vi-VN"/>
+        </w:rPr>
+        <w:t>SmartGit</w:t>
+      </w:r>
+      <w:proofErr w:type="spellEnd"/>
+      <w:r>
+        <w:rPr>
+          <w:lang w:val="vi-VN"/>
+        </w:rPr>
+        <w:t xml:space="preserve"> yêu cầu tạo </w:t>
+      </w:r>
+      <w:proofErr w:type="spellStart"/>
+      <w:r>
+        <w:rPr>
+          <w:b/>
+          <w:lang w:val="vi-VN"/>
+        </w:rPr>
+        <w:t>Master</w:t>
+      </w:r>
+      <w:proofErr w:type="spellEnd"/>
+      <w:r>
+        <w:rPr>
+          <w:b/>
+          <w:lang w:val="vi-VN"/>
+        </w:rPr>
+        <w:t xml:space="preserve"> </w:t>
+      </w:r>
+      <w:proofErr w:type="spellStart"/>
+      <w:r>
+        <w:rPr>
+          <w:b/>
+          <w:lang w:val="vi-VN"/>
+        </w:rPr>
+        <w:t>Password</w:t>
+      </w:r>
+      <w:proofErr w:type="spellEnd"/>
       <w:r>
         <w:rPr>
           <w:lang w:val="vi-VN"/>
         </w:rPr>
         <w:t xml:space="preserve">, chọn </w:t>
       </w:r>
-      <w:r>
-        <w:rPr>
-          <w:b/>
-          <w:lang w:val="vi-VN"/>
-        </w:rPr>
-        <w:t>Don’t use a master password</w:t>
-      </w:r>
+      <w:proofErr w:type="spellStart"/>
+      <w:r>
+        <w:rPr>
+          <w:b/>
+          <w:lang w:val="vi-VN"/>
+        </w:rPr>
+        <w:t>Don’t</w:t>
+      </w:r>
+      <w:proofErr w:type="spellEnd"/>
+      <w:r>
+        <w:rPr>
+          <w:b/>
+          <w:lang w:val="vi-VN"/>
+        </w:rPr>
+        <w:t xml:space="preserve"> </w:t>
+      </w:r>
+      <w:proofErr w:type="spellStart"/>
+      <w:r>
+        <w:rPr>
+          <w:b/>
+          <w:lang w:val="vi-VN"/>
+        </w:rPr>
+        <w:t>use</w:t>
+      </w:r>
+      <w:proofErr w:type="spellEnd"/>
+      <w:r>
+        <w:rPr>
+          <w:b/>
+          <w:lang w:val="vi-VN"/>
+        </w:rPr>
+        <w:t xml:space="preserve"> a </w:t>
+      </w:r>
+      <w:proofErr w:type="spellStart"/>
+      <w:r>
+        <w:rPr>
+          <w:b/>
+          <w:lang w:val="vi-VN"/>
+        </w:rPr>
+        <w:t>master</w:t>
+      </w:r>
+      <w:proofErr w:type="spellEnd"/>
+      <w:r>
+        <w:rPr>
+          <w:b/>
+          <w:lang w:val="vi-VN"/>
+        </w:rPr>
+        <w:t xml:space="preserve"> </w:t>
+      </w:r>
+      <w:proofErr w:type="spellStart"/>
+      <w:r>
+        <w:rPr>
+          <w:b/>
+          <w:lang w:val="vi-VN"/>
+        </w:rPr>
+        <w:t>password</w:t>
+      </w:r>
+      <w:proofErr w:type="spellEnd"/>
       <w:r>
         <w:rPr>
           <w:lang w:val="vi-VN"/>
         </w:rPr>
         <w:t xml:space="preserve"> để bỏ qua hoặc </w:t>
       </w:r>
-      <w:r>
-        <w:rPr>
-          <w:b/>
-          <w:lang w:val="vi-VN"/>
-        </w:rPr>
-        <w:t>Use the following master password</w:t>
-      </w:r>
-      <w:r>
-        <w:rPr>
-          <w:lang w:val="vi-VN"/>
-        </w:rPr>
-        <w:t xml:space="preserve"> nếu muốn đặt. Master password nếu được đặt sẽ phải nhập 1 lần duy nhất mỗi khi khởi động SmartGit và truy cập vào repo bất kỳ.</w:t>
+      <w:proofErr w:type="spellStart"/>
+      <w:r>
+        <w:rPr>
+          <w:b/>
+          <w:lang w:val="vi-VN"/>
+        </w:rPr>
+        <w:t>Use</w:t>
+      </w:r>
+      <w:proofErr w:type="spellEnd"/>
+      <w:r>
+        <w:rPr>
+          <w:b/>
+          <w:lang w:val="vi-VN"/>
+        </w:rPr>
+        <w:t xml:space="preserve"> the </w:t>
+      </w:r>
+      <w:proofErr w:type="spellStart"/>
+      <w:r>
+        <w:rPr>
+          <w:b/>
+          <w:lang w:val="vi-VN"/>
+        </w:rPr>
+        <w:t>following</w:t>
+      </w:r>
+      <w:proofErr w:type="spellEnd"/>
+      <w:r>
+        <w:rPr>
+          <w:b/>
+          <w:lang w:val="vi-VN"/>
+        </w:rPr>
+        <w:t xml:space="preserve"> </w:t>
+      </w:r>
+      <w:proofErr w:type="spellStart"/>
+      <w:r>
+        <w:rPr>
+          <w:b/>
+          <w:lang w:val="vi-VN"/>
+        </w:rPr>
+        <w:t>master</w:t>
+      </w:r>
+      <w:proofErr w:type="spellEnd"/>
+      <w:r>
+        <w:rPr>
+          <w:b/>
+          <w:lang w:val="vi-VN"/>
+        </w:rPr>
+        <w:t xml:space="preserve"> </w:t>
+      </w:r>
+      <w:proofErr w:type="spellStart"/>
+      <w:r>
+        <w:rPr>
+          <w:b/>
+          <w:lang w:val="vi-VN"/>
+        </w:rPr>
+        <w:t>password</w:t>
+      </w:r>
+      <w:proofErr w:type="spellEnd"/>
+      <w:r>
+        <w:rPr>
+          <w:lang w:val="vi-VN"/>
+        </w:rPr>
+        <w:t xml:space="preserve"> nếu muốn đặt. </w:t>
+      </w:r>
+      <w:proofErr w:type="spellStart"/>
+      <w:r>
+        <w:rPr>
+          <w:lang w:val="vi-VN"/>
+        </w:rPr>
+        <w:t>Master</w:t>
+      </w:r>
+      <w:proofErr w:type="spellEnd"/>
+      <w:r>
+        <w:rPr>
+          <w:lang w:val="vi-VN"/>
+        </w:rPr>
+        <w:t xml:space="preserve"> </w:t>
+      </w:r>
+      <w:proofErr w:type="spellStart"/>
+      <w:r>
+        <w:rPr>
+          <w:lang w:val="vi-VN"/>
+        </w:rPr>
+        <w:t>password</w:t>
+      </w:r>
+      <w:proofErr w:type="spellEnd"/>
+      <w:r>
+        <w:rPr>
+          <w:lang w:val="vi-VN"/>
+        </w:rPr>
+        <w:t xml:space="preserve"> nếu được đặt sẽ phải nhập 1 lần duy nhất mỗi khi khởi động </w:t>
+      </w:r>
+      <w:proofErr w:type="spellStart"/>
+      <w:r>
+        <w:rPr>
+          <w:lang w:val="vi-VN"/>
+        </w:rPr>
+        <w:t>SmartGit</w:t>
+      </w:r>
+      <w:proofErr w:type="spellEnd"/>
+      <w:r>
+        <w:rPr>
+          <w:lang w:val="vi-VN"/>
+        </w:rPr>
+        <w:t xml:space="preserve"> và truy cập vào </w:t>
+      </w:r>
+      <w:proofErr w:type="spellStart"/>
+      <w:r>
+        <w:rPr>
+          <w:lang w:val="vi-VN"/>
+        </w:rPr>
+        <w:t>repo</w:t>
+      </w:r>
+      <w:proofErr w:type="spellEnd"/>
+      <w:r>
+        <w:rPr>
+          <w:lang w:val="vi-VN"/>
+        </w:rPr>
+        <w:t xml:space="preserve"> bất kỳ.</w:t>
       </w:r>
     </w:p>
     <w:p>
@@ -250,20 +623,136 @@
         <w:rPr>
           <w:lang w:val="vi-VN"/>
         </w:rPr>
-        <w:t xml:space="preserve">Nếu SmartGit yêu cầu đăng nhập vào repository, nhập User Name và Password rồi chọn Login. Tích chọn </w:t>
-      </w:r>
-      <w:r>
-        <w:rPr>
-          <w:b/>
-          <w:lang w:val="vi-VN"/>
-        </w:rPr>
-        <w:t>Store password</w:t>
-      </w:r>
-      <w:r>
-        <w:rPr>
-          <w:lang w:val="vi-VN"/>
-        </w:rPr>
-        <w:t xml:space="preserve"> để SmartGit nhớ mật khẩu.</w:t>
+        <w:t xml:space="preserve">Nếu </w:t>
+      </w:r>
+      <w:proofErr w:type="spellStart"/>
+      <w:r>
+        <w:rPr>
+          <w:lang w:val="vi-VN"/>
+        </w:rPr>
+        <w:t>SmartGit</w:t>
+      </w:r>
+      <w:proofErr w:type="spellEnd"/>
+      <w:r>
+        <w:rPr>
+          <w:lang w:val="vi-VN"/>
+        </w:rPr>
+        <w:t xml:space="preserve"> yêu cầu đăng nhập vào </w:t>
+      </w:r>
+      <w:proofErr w:type="spellStart"/>
+      <w:r>
+        <w:rPr>
+          <w:lang w:val="vi-VN"/>
+        </w:rPr>
+        <w:t>repository</w:t>
+      </w:r>
+      <w:proofErr w:type="spellEnd"/>
+      <w:r>
+        <w:rPr>
+          <w:lang w:val="vi-VN"/>
+        </w:rPr>
+        <w:t xml:space="preserve">, nhập </w:t>
+      </w:r>
+      <w:proofErr w:type="spellStart"/>
+      <w:r>
+        <w:rPr>
+          <w:lang w:val="vi-VN"/>
+        </w:rPr>
+        <w:t>User</w:t>
+      </w:r>
+      <w:proofErr w:type="spellEnd"/>
+      <w:r>
+        <w:rPr>
+          <w:lang w:val="vi-VN"/>
+        </w:rPr>
+        <w:t xml:space="preserve"> </w:t>
+      </w:r>
+      <w:proofErr w:type="spellStart"/>
+      <w:r>
+        <w:rPr>
+          <w:lang w:val="vi-VN"/>
+        </w:rPr>
+        <w:t>Name</w:t>
+      </w:r>
+      <w:proofErr w:type="spellEnd"/>
+      <w:r>
+        <w:rPr>
+          <w:lang w:val="vi-VN"/>
+        </w:rPr>
+        <w:t xml:space="preserve"> và </w:t>
+      </w:r>
+      <w:proofErr w:type="spellStart"/>
+      <w:r>
+        <w:rPr>
+          <w:lang w:val="vi-VN"/>
+        </w:rPr>
+        <w:t>Password</w:t>
+      </w:r>
+      <w:proofErr w:type="spellEnd"/>
+      <w:r>
+        <w:rPr>
+          <w:lang w:val="vi-VN"/>
+        </w:rPr>
+        <w:t xml:space="preserve"> rồi chọn </w:t>
+      </w:r>
+      <w:proofErr w:type="spellStart"/>
+      <w:r>
+        <w:rPr>
+          <w:lang w:val="vi-VN"/>
+        </w:rPr>
+        <w:t>Login</w:t>
+      </w:r>
+      <w:proofErr w:type="spellEnd"/>
+      <w:r>
+        <w:rPr>
+          <w:lang w:val="vi-VN"/>
+        </w:rPr>
+        <w:t xml:space="preserve">. Tích chọn </w:t>
+      </w:r>
+      <w:proofErr w:type="spellStart"/>
+      <w:r>
+        <w:rPr>
+          <w:b/>
+          <w:lang w:val="vi-VN"/>
+        </w:rPr>
+        <w:t>Store</w:t>
+      </w:r>
+      <w:proofErr w:type="spellEnd"/>
+      <w:r>
+        <w:rPr>
+          <w:b/>
+          <w:lang w:val="vi-VN"/>
+        </w:rPr>
+        <w:t xml:space="preserve"> </w:t>
+      </w:r>
+      <w:proofErr w:type="spellStart"/>
+      <w:r>
+        <w:rPr>
+          <w:b/>
+          <w:lang w:val="vi-VN"/>
+        </w:rPr>
+        <w:t>password</w:t>
+      </w:r>
+      <w:proofErr w:type="spellEnd"/>
+      <w:r>
+        <w:rPr>
+          <w:lang w:val="vi-VN"/>
+        </w:rPr>
+        <w:t xml:space="preserve"> để </w:t>
+      </w:r>
+      <w:proofErr w:type="spellStart"/>
+      <w:r>
+        <w:rPr>
+          <w:lang w:val="vi-VN"/>
+        </w:rPr>
+        <w:t>SmartGit</w:t>
+      </w:r>
+      <w:proofErr w:type="spellEnd"/>
+      <w:r>
+        <w:rPr>
+          <w:lang w:val="vi-VN"/>
+        </w:rPr>
+        <w:t xml:space="preserve"> nhớ mật khẩu.</w:t>
       </w:r>
     </w:p>
     <w:p>
@@ -277,103 +766,83 @@
           <w:lang w:val="vi-VN"/>
         </w:rPr>
       </w:pPr>
-      <w:proofErr w:type="spellStart"/>
-      <w:r>
-        <w:t>Tại</w:t>
-      </w:r>
-      <w:proofErr w:type="spellEnd"/>
-      <w:r>
-        <w:t xml:space="preserve"> </w:t>
-      </w:r>
-      <w:proofErr w:type="spellStart"/>
-      <w:r>
-        <w:t>bước</w:t>
-      </w:r>
-      <w:proofErr w:type="spellEnd"/>
-      <w:r>
-        <w:t xml:space="preserve"> </w:t>
-      </w:r>
+      <w:r>
+        <w:rPr>
+          <w:lang w:val="vi-VN"/>
+        </w:rPr>
+        <w:t xml:space="preserve">Tại bước </w:t>
+      </w:r>
+      <w:proofErr w:type="spellStart"/>
       <w:r>
         <w:rPr>
           <w:i/>
+          <w:lang w:val="vi-VN"/>
         </w:rPr>
         <w:t>Selection</w:t>
       </w:r>
-      <w:r>
+      <w:proofErr w:type="spellEnd"/>
+      <w:r>
+        <w:rPr>
+          <w:lang w:val="vi-VN"/>
+        </w:rPr>
+        <w:t xml:space="preserve">, chọn </w:t>
+      </w:r>
+      <w:proofErr w:type="spellStart"/>
+      <w:r>
+        <w:rPr>
+          <w:b/>
+          <w:lang w:val="vi-VN"/>
+        </w:rPr>
+        <w:t>Next</w:t>
+      </w:r>
+      <w:proofErr w:type="spellEnd"/>
+      <w:r>
+        <w:rPr>
+          <w:lang w:val="vi-VN"/>
+        </w:rPr>
+        <w:t xml:space="preserve"> nếu không chắc chắn muốn bỏ </w:t>
+      </w:r>
+      <w:proofErr w:type="spellStart"/>
+      <w:r>
+        <w:rPr>
+          <w:lang w:val="vi-VN"/>
+        </w:rPr>
+        <w:t>submodule</w:t>
+      </w:r>
+      <w:proofErr w:type="spellEnd"/>
+      <w:r>
+        <w:rPr>
+          <w:lang w:val="vi-VN"/>
+        </w:rPr>
         <w:t xml:space="preserve">, </w:t>
       </w:r>
       <w:proofErr w:type="spellStart"/>
       <w:r>
-        <w:t>chọn</w:t>
-      </w:r>
-      <w:proofErr w:type="spellEnd"/>
-      <w:r>
-        <w:t xml:space="preserve"> </w:t>
-      </w:r>
-      <w:r>
-        <w:rPr>
-          <w:b/>
-        </w:rPr>
-        <w:t>Next</w:t>
-      </w:r>
-      <w:r>
-        <w:t xml:space="preserve"> </w:t>
-      </w:r>
-      <w:proofErr w:type="spellStart"/>
-      <w:r>
-        <w:t>nếu</w:t>
-      </w:r>
-      <w:proofErr w:type="spellEnd"/>
-      <w:r>
-        <w:t xml:space="preserve"> </w:t>
-      </w:r>
-      <w:proofErr w:type="spellStart"/>
-      <w:r>
-        <w:t>không</w:t>
-      </w:r>
-      <w:proofErr w:type="spellEnd"/>
-      <w:r>
-        <w:t xml:space="preserve"> </w:t>
-      </w:r>
-      <w:proofErr w:type="spellStart"/>
-      <w:r>
-        <w:t>chắc</w:t>
-      </w:r>
-      <w:proofErr w:type="spellEnd"/>
-      <w:r>
-        <w:t xml:space="preserve"> </w:t>
-      </w:r>
-      <w:proofErr w:type="spellStart"/>
-      <w:r>
-        <w:t>chắn</w:t>
-      </w:r>
-      <w:proofErr w:type="spellEnd"/>
-      <w:r>
-        <w:t xml:space="preserve"> </w:t>
-      </w:r>
-      <w:proofErr w:type="spellStart"/>
-      <w:r>
-        <w:t>muốn</w:t>
-      </w:r>
-      <w:proofErr w:type="spellEnd"/>
-      <w:r>
-        <w:t xml:space="preserve"> </w:t>
-      </w:r>
-      <w:proofErr w:type="spellStart"/>
-      <w:r>
-        <w:t>bỏ</w:t>
-      </w:r>
-      <w:proofErr w:type="spellEnd"/>
-      <w:r>
-        <w:t xml:space="preserve"> submodule, head </w:t>
-      </w:r>
-      <w:proofErr w:type="spellStart"/>
-      <w:r>
-        <w:t>và</w:t>
-      </w:r>
-      <w:proofErr w:type="spellEnd"/>
-      <w:r>
-        <w:t xml:space="preserve"> tag.</w:t>
+        <w:rPr>
+          <w:lang w:val="vi-VN"/>
+        </w:rPr>
+        <w:t>head</w:t>
+      </w:r>
+      <w:proofErr w:type="spellEnd"/>
+      <w:r>
+        <w:rPr>
+          <w:lang w:val="vi-VN"/>
+        </w:rPr>
+        <w:t xml:space="preserve"> và </w:t>
+      </w:r>
+      <w:proofErr w:type="spellStart"/>
+      <w:r>
+        <w:rPr>
+          <w:lang w:val="vi-VN"/>
+        </w:rPr>
+        <w:t>tag</w:t>
+      </w:r>
+      <w:proofErr w:type="spellEnd"/>
+      <w:r>
+        <w:rPr>
+          <w:lang w:val="vi-VN"/>
+        </w:rPr>
+        <w:t>.</w:t>
       </w:r>
     </w:p>
     <w:p>
@@ -393,19 +862,52 @@
         </w:rPr>
         <w:t xml:space="preserve">Tại bước </w:t>
       </w:r>
+      <w:proofErr w:type="spellStart"/>
       <w:r>
         <w:rPr>
           <w:i/>
           <w:lang w:val="vi-VN"/>
         </w:rPr>
-        <w:t>Local Directory</w:t>
-      </w:r>
-      <w:r>
-        <w:rPr>
-          <w:lang w:val="vi-VN"/>
-        </w:rPr>
-        <w:t xml:space="preserve">, chọn vị trí trong máy muốn lưu repo ở </w:t>
-      </w:r>
+        <w:t>Local</w:t>
+      </w:r>
+      <w:proofErr w:type="spellEnd"/>
+      <w:r>
+        <w:rPr>
+          <w:i/>
+          <w:lang w:val="vi-VN"/>
+        </w:rPr>
+        <w:t xml:space="preserve"> </w:t>
+      </w:r>
+      <w:proofErr w:type="spellStart"/>
+      <w:r>
+        <w:rPr>
+          <w:i/>
+          <w:lang w:val="vi-VN"/>
+        </w:rPr>
+        <w:t>Directory</w:t>
+      </w:r>
+      <w:proofErr w:type="spellEnd"/>
+      <w:r>
+        <w:rPr>
+          <w:lang w:val="vi-VN"/>
+        </w:rPr>
+        <w:t xml:space="preserve">, chọn vị trí trong máy muốn lưu </w:t>
+      </w:r>
+      <w:proofErr w:type="spellStart"/>
+      <w:r>
+        <w:rPr>
+          <w:lang w:val="vi-VN"/>
+        </w:rPr>
+        <w:t>repo</w:t>
+      </w:r>
+      <w:proofErr w:type="spellEnd"/>
+      <w:r>
+        <w:rPr>
+          <w:lang w:val="vi-VN"/>
+        </w:rPr>
+        <w:t xml:space="preserve"> ở </w:t>
+      </w:r>
+      <w:proofErr w:type="spellStart"/>
       <w:r>
         <w:rPr>
           <w:b/>
@@ -413,12 +915,14 @@
         </w:rPr>
         <w:t>Path</w:t>
       </w:r>
+      <w:proofErr w:type="spellEnd"/>
       <w:r>
         <w:rPr>
           <w:lang w:val="vi-VN"/>
         </w:rPr>
         <w:t xml:space="preserve"> và nhấn </w:t>
       </w:r>
+      <w:proofErr w:type="spellStart"/>
       <w:r>
         <w:rPr>
           <w:b/>
@@ -426,11 +930,960 @@
         </w:rPr>
         <w:t>Finish</w:t>
       </w:r>
-      <w:r>
-        <w:rPr>
-          <w:lang w:val="vi-VN"/>
-        </w:rPr>
-        <w:t xml:space="preserve"> để hoàn tất.</w:t>
+      <w:proofErr w:type="spellEnd"/>
+      <w:r>
+        <w:rPr>
+          <w:lang w:val="vi-VN"/>
+        </w:rPr>
+        <w:t xml:space="preserve"> để hoàn tất</w:t>
+      </w:r>
+      <w:r>
+        <w:rPr>
+          <w:lang w:val="vi-VN"/>
+        </w:rPr>
+        <w:t xml:space="preserve">. </w:t>
+      </w:r>
+    </w:p>
+    <w:p>
+      <w:pPr>
+        <w:rPr>
+          <w:rFonts w:asciiTheme="majorHAnsi" w:eastAsiaTheme="majorEastAsia" w:hAnsiTheme="majorHAnsi" w:cstheme="majorBidi"/>
+          <w:color w:val="2F5496" w:themeColor="accent1" w:themeShade="BF"/>
+          <w:sz w:val="32"/>
+          <w:szCs w:val="32"/>
+          <w:lang w:val="vi-VN"/>
+        </w:rPr>
+      </w:pPr>
+      <w:r>
+        <w:rPr>
+          <w:lang w:val="vi-VN"/>
+        </w:rPr>
+        <w:br w:type="page"/>
+      </w:r>
+    </w:p>
+    <w:p>
+      <w:pPr>
+        <w:pStyle w:val="Heading1"/>
+        <w:rPr>
+          <w:lang w:val="vi-VN"/>
+        </w:rPr>
+      </w:pPr>
+      <w:proofErr w:type="spellStart"/>
+      <w:r>
+        <w:rPr>
+          <w:lang w:val="vi-VN"/>
+        </w:rPr>
+        <w:lastRenderedPageBreak/>
+        <w:t>Pull</w:t>
+      </w:r>
+      <w:proofErr w:type="spellEnd"/>
+      <w:r>
+        <w:rPr>
+          <w:lang w:val="vi-VN"/>
+        </w:rPr>
+        <w:t xml:space="preserve">: Lấy phiên bản </w:t>
+      </w:r>
+      <w:proofErr w:type="spellStart"/>
+      <w:r>
+        <w:rPr>
+          <w:lang w:val="vi-VN"/>
+        </w:rPr>
+        <w:t>repo</w:t>
+      </w:r>
+      <w:proofErr w:type="spellEnd"/>
+      <w:r>
+        <w:rPr>
+          <w:lang w:val="vi-VN"/>
+        </w:rPr>
+        <w:t xml:space="preserve"> mới nhất và tích hợp vào </w:t>
+      </w:r>
+      <w:proofErr w:type="spellStart"/>
+      <w:r>
+        <w:rPr>
+          <w:lang w:val="vi-VN"/>
+        </w:rPr>
+        <w:t>repo</w:t>
+      </w:r>
+      <w:proofErr w:type="spellEnd"/>
+      <w:r>
+        <w:rPr>
+          <w:lang w:val="vi-VN"/>
+        </w:rPr>
+        <w:t xml:space="preserve"> trong máy</w:t>
+      </w:r>
+    </w:p>
+    <w:p>
+      <w:pPr>
+        <w:pStyle w:val="ListParagraph"/>
+        <w:numPr>
+          <w:ilvl w:val="0"/>
+          <w:numId w:val="3"/>
+        </w:numPr>
+        <w:rPr>
+          <w:lang w:val="vi-VN"/>
+        </w:rPr>
+      </w:pPr>
+      <w:r>
+        <w:rPr>
+          <w:lang w:val="vi-VN"/>
+        </w:rPr>
+        <w:t xml:space="preserve">Trên thanh </w:t>
+      </w:r>
+      <w:proofErr w:type="spellStart"/>
+      <w:r>
+        <w:rPr>
+          <w:lang w:val="vi-VN"/>
+        </w:rPr>
+        <w:t>menu</w:t>
+      </w:r>
+      <w:proofErr w:type="spellEnd"/>
+      <w:r>
+        <w:rPr>
+          <w:lang w:val="vi-VN"/>
+        </w:rPr>
+        <w:t xml:space="preserve"> chọn </w:t>
+      </w:r>
+      <w:proofErr w:type="spellStart"/>
+      <w:r>
+        <w:rPr>
+          <w:b/>
+          <w:lang w:val="vi-VN"/>
+        </w:rPr>
+        <w:t>Remote</w:t>
+      </w:r>
+      <w:proofErr w:type="spellEnd"/>
+      <w:r>
+        <w:rPr>
+          <w:b/>
+          <w:lang w:val="vi-VN"/>
+        </w:rPr>
+        <w:t xml:space="preserve"> &gt; </w:t>
+      </w:r>
+      <w:proofErr w:type="spellStart"/>
+      <w:r>
+        <w:rPr>
+          <w:b/>
+          <w:lang w:val="vi-VN"/>
+        </w:rPr>
+        <w:t>Pull</w:t>
+      </w:r>
+      <w:proofErr w:type="spellEnd"/>
+      <w:r>
+        <w:rPr>
+          <w:b/>
+          <w:lang w:val="vi-VN"/>
+        </w:rPr>
+        <w:t>…</w:t>
+      </w:r>
+      <w:r>
+        <w:rPr>
+          <w:lang w:val="vi-VN"/>
+        </w:rPr>
+        <w:t xml:space="preserve"> hoặc nhấn nút </w:t>
+      </w:r>
+      <w:proofErr w:type="spellStart"/>
+      <w:r>
+        <w:rPr>
+          <w:lang w:val="vi-VN"/>
+        </w:rPr>
+        <w:t>Pull</w:t>
+      </w:r>
+      <w:proofErr w:type="spellEnd"/>
+      <w:r>
+        <w:rPr>
+          <w:lang w:val="vi-VN"/>
+        </w:rPr>
+        <w:t xml:space="preserve"> ngay trên </w:t>
+      </w:r>
+      <w:proofErr w:type="spellStart"/>
+      <w:r>
+        <w:rPr>
+          <w:lang w:val="vi-VN"/>
+        </w:rPr>
+        <w:t>toolbar</w:t>
+      </w:r>
+      <w:proofErr w:type="spellEnd"/>
+    </w:p>
+    <w:p>
+      <w:pPr>
+        <w:jc w:val="center"/>
+        <w:rPr>
+          <w:lang w:val="vi-VN"/>
+        </w:rPr>
+      </w:pPr>
+      <w:r>
+        <w:rPr>
+          <w:noProof/>
+          <w:lang w:val="vi-VN"/>
+        </w:rPr>
+        <w:drawing>
+          <wp:inline distT="0" distB="0" distL="0" distR="0" wp14:anchorId="4E897BA5" wp14:editId="17642D31">
+            <wp:extent cx="4220164" cy="3267531"/>
+            <wp:effectExtent l="0" t="0" r="9525" b="9525"/>
+            <wp:docPr id="2" name="Picture 2"/>
+            <wp:cNvGraphicFramePr>
+              <a:graphicFrameLocks xmlns:a="http://schemas.openxmlformats.org/drawingml/2006/main" noChangeAspect="1"/>
+            </wp:cNvGraphicFramePr>
+            <a:graphic xmlns:a="http://schemas.openxmlformats.org/drawingml/2006/main">
+              <a:graphicData uri="http://schemas.openxmlformats.org/drawingml/2006/picture">
+                <pic:pic xmlns:pic="http://schemas.openxmlformats.org/drawingml/2006/picture">
+                  <pic:nvPicPr>
+                    <pic:cNvPr id="2" name="Menu_Pull.png"/>
+                    <pic:cNvPicPr/>
+                  </pic:nvPicPr>
+                  <pic:blipFill>
+                    <a:blip r:embed="rId6">
+                      <a:extLst>
+                        <a:ext uri="{28A0092B-C50C-407E-A947-70E740481C1C}">
+                          <a14:useLocalDpi xmlns:a14="http://schemas.microsoft.com/office/drawing/2010/main" val="0"/>
+                        </a:ext>
+                      </a:extLst>
+                    </a:blip>
+                    <a:stretch>
+                      <a:fillRect/>
+                    </a:stretch>
+                  </pic:blipFill>
+                  <pic:spPr>
+                    <a:xfrm>
+                      <a:off x="0" y="0"/>
+                      <a:ext cx="4220164" cy="3267531"/>
+                    </a:xfrm>
+                    <a:prstGeom prst="rect">
+                      <a:avLst/>
+                    </a:prstGeom>
+                  </pic:spPr>
+                </pic:pic>
+              </a:graphicData>
+            </a:graphic>
+          </wp:inline>
+        </w:drawing>
+      </w:r>
+    </w:p>
+    <w:p>
+      <w:pPr>
+        <w:pStyle w:val="ListParagraph"/>
+        <w:numPr>
+          <w:ilvl w:val="1"/>
+          <w:numId w:val="3"/>
+        </w:numPr>
+        <w:rPr>
+          <w:lang w:val="vi-VN"/>
+        </w:rPr>
+      </w:pPr>
+      <w:r>
+        <w:rPr>
+          <w:lang w:val="vi-VN"/>
+        </w:rPr>
+        <w:t>Nếu cửa sổ</w:t>
+      </w:r>
+      <w:r>
+        <w:rPr>
+          <w:lang w:val="vi-VN"/>
+        </w:rPr>
+        <w:t xml:space="preserve"> </w:t>
+      </w:r>
+      <w:proofErr w:type="spellStart"/>
+      <w:r>
+        <w:rPr>
+          <w:i/>
+          <w:lang w:val="vi-VN"/>
+        </w:rPr>
+        <w:t>Configure</w:t>
+      </w:r>
+      <w:proofErr w:type="spellEnd"/>
+      <w:r>
+        <w:rPr>
+          <w:i/>
+          <w:lang w:val="vi-VN"/>
+        </w:rPr>
+        <w:t xml:space="preserve"> </w:t>
+      </w:r>
+      <w:proofErr w:type="spellStart"/>
+      <w:r>
+        <w:rPr>
+          <w:i/>
+          <w:lang w:val="vi-VN"/>
+        </w:rPr>
+        <w:t>Pull</w:t>
+      </w:r>
+      <w:proofErr w:type="spellEnd"/>
+      <w:r>
+        <w:rPr>
+          <w:lang w:val="vi-VN"/>
+        </w:rPr>
+        <w:t xml:space="preserve"> xuất hiện</w:t>
+      </w:r>
+      <w:r>
+        <w:rPr>
+          <w:lang w:val="vi-VN"/>
+        </w:rPr>
+        <w:t xml:space="preserve">, chọn </w:t>
+      </w:r>
+      <w:proofErr w:type="spellStart"/>
+      <w:r>
+        <w:rPr>
+          <w:b/>
+          <w:lang w:val="vi-VN"/>
+        </w:rPr>
+        <w:t>Rebase</w:t>
+      </w:r>
+      <w:proofErr w:type="spellEnd"/>
+      <w:r>
+        <w:rPr>
+          <w:lang w:val="vi-VN"/>
+        </w:rPr>
+        <w:t xml:space="preserve"> hoặc </w:t>
+      </w:r>
+      <w:proofErr w:type="spellStart"/>
+      <w:r>
+        <w:rPr>
+          <w:b/>
+          <w:lang w:val="vi-VN"/>
+        </w:rPr>
+        <w:t>Merge</w:t>
+      </w:r>
+      <w:proofErr w:type="spellEnd"/>
+      <w:r>
+        <w:rPr>
+          <w:lang w:val="vi-VN"/>
+        </w:rPr>
+        <w:t xml:space="preserve"> và nhấn </w:t>
+      </w:r>
+      <w:proofErr w:type="spellStart"/>
+      <w:r>
+        <w:rPr>
+          <w:b/>
+          <w:lang w:val="vi-VN"/>
+        </w:rPr>
+        <w:t>Configure</w:t>
+      </w:r>
+      <w:proofErr w:type="spellEnd"/>
+      <w:r>
+        <w:rPr>
+          <w:b/>
+          <w:lang w:val="vi-VN"/>
+        </w:rPr>
+        <w:t xml:space="preserve"> </w:t>
+      </w:r>
+      <w:r>
+        <w:rPr>
+          <w:lang w:val="vi-VN"/>
+        </w:rPr>
+        <w:t xml:space="preserve">để thiết lập tùy chọn mặc định cho nút </w:t>
+      </w:r>
+      <w:proofErr w:type="spellStart"/>
+      <w:r>
+        <w:rPr>
+          <w:lang w:val="vi-VN"/>
+        </w:rPr>
+        <w:t>Pull</w:t>
+      </w:r>
+      <w:proofErr w:type="spellEnd"/>
+      <w:r>
+        <w:rPr>
+          <w:lang w:val="vi-VN"/>
+        </w:rPr>
+        <w:t xml:space="preserve"> trên </w:t>
+      </w:r>
+      <w:proofErr w:type="spellStart"/>
+      <w:r>
+        <w:rPr>
+          <w:lang w:val="vi-VN"/>
+        </w:rPr>
+        <w:t>toolbar</w:t>
+      </w:r>
+      <w:proofErr w:type="spellEnd"/>
+      <w:r>
+        <w:rPr>
+          <w:lang w:val="vi-VN"/>
+        </w:rPr>
+        <w:t xml:space="preserve"> cho toàn </w:t>
+      </w:r>
+      <w:proofErr w:type="spellStart"/>
+      <w:r>
+        <w:rPr>
+          <w:lang w:val="vi-VN"/>
+        </w:rPr>
+        <w:t>repo</w:t>
+      </w:r>
+      <w:proofErr w:type="spellEnd"/>
+      <w:r>
+        <w:rPr>
+          <w:lang w:val="vi-VN"/>
+        </w:rPr>
+        <w:t>.</w:t>
+      </w:r>
+    </w:p>
+    <w:p>
+      <w:pPr>
+        <w:pStyle w:val="ListParagraph"/>
+        <w:numPr>
+          <w:ilvl w:val="0"/>
+          <w:numId w:val="4"/>
+        </w:numPr>
+        <w:rPr>
+          <w:lang w:val="vi-VN"/>
+        </w:rPr>
+      </w:pPr>
+      <w:proofErr w:type="spellStart"/>
+      <w:r>
+        <w:rPr>
+          <w:lang w:val="vi-VN"/>
+        </w:rPr>
+        <w:t>Rebase</w:t>
+      </w:r>
+      <w:proofErr w:type="spellEnd"/>
+      <w:r>
+        <w:rPr>
+          <w:lang w:val="vi-VN"/>
+        </w:rPr>
+        <w:t xml:space="preserve">: </w:t>
+      </w:r>
+    </w:p>
+    <w:p>
+      <w:pPr>
+        <w:pStyle w:val="ListParagraph"/>
+        <w:numPr>
+          <w:ilvl w:val="1"/>
+          <w:numId w:val="4"/>
+        </w:numPr>
+        <w:rPr>
+          <w:lang w:val="vi-VN"/>
+        </w:rPr>
+      </w:pPr>
+      <w:r>
+        <w:rPr>
+          <w:lang w:val="vi-VN"/>
+        </w:rPr>
+        <w:t xml:space="preserve">Tách tất cả các </w:t>
+      </w:r>
+      <w:proofErr w:type="spellStart"/>
+      <w:r>
+        <w:rPr>
+          <w:lang w:val="vi-VN"/>
+        </w:rPr>
+        <w:t>commit</w:t>
+      </w:r>
+      <w:proofErr w:type="spellEnd"/>
+      <w:r>
+        <w:rPr>
+          <w:lang w:val="vi-VN"/>
+        </w:rPr>
+        <w:t xml:space="preserve"> chỉ tồn tại trong </w:t>
+      </w:r>
+      <w:proofErr w:type="spellStart"/>
+      <w:r>
+        <w:rPr>
+          <w:lang w:val="vi-VN"/>
+        </w:rPr>
+        <w:t>local</w:t>
+      </w:r>
+      <w:proofErr w:type="spellEnd"/>
+      <w:r>
+        <w:rPr>
+          <w:lang w:val="vi-VN"/>
+        </w:rPr>
+        <w:t xml:space="preserve"> ra.</w:t>
+      </w:r>
+    </w:p>
+    <w:p>
+      <w:pPr>
+        <w:pStyle w:val="ListParagraph"/>
+        <w:numPr>
+          <w:ilvl w:val="1"/>
+          <w:numId w:val="4"/>
+        </w:numPr>
+        <w:rPr>
+          <w:lang w:val="vi-VN"/>
+        </w:rPr>
+      </w:pPr>
+      <w:r>
+        <w:rPr>
+          <w:lang w:val="vi-VN"/>
+        </w:rPr>
+        <w:t xml:space="preserve">Lấy tất cả các </w:t>
+      </w:r>
+      <w:proofErr w:type="spellStart"/>
+      <w:r>
+        <w:rPr>
+          <w:lang w:val="vi-VN"/>
+        </w:rPr>
+        <w:t>commit</w:t>
+      </w:r>
+      <w:proofErr w:type="spellEnd"/>
+      <w:r>
+        <w:rPr>
+          <w:lang w:val="vi-VN"/>
+        </w:rPr>
+        <w:t xml:space="preserve"> mới trên </w:t>
+      </w:r>
+      <w:proofErr w:type="spellStart"/>
+      <w:r>
+        <w:rPr>
+          <w:lang w:val="vi-VN"/>
+        </w:rPr>
+        <w:t>remote</w:t>
+      </w:r>
+      <w:proofErr w:type="spellEnd"/>
+      <w:r>
+        <w:rPr>
+          <w:lang w:val="vi-VN"/>
+        </w:rPr>
+        <w:t xml:space="preserve"> đưa về máy.</w:t>
+      </w:r>
+    </w:p>
+    <w:p>
+      <w:pPr>
+        <w:pStyle w:val="ListParagraph"/>
+        <w:numPr>
+          <w:ilvl w:val="1"/>
+          <w:numId w:val="4"/>
+        </w:numPr>
+        <w:rPr>
+          <w:lang w:val="vi-VN"/>
+        </w:rPr>
+      </w:pPr>
+      <w:r>
+        <w:rPr>
+          <w:lang w:val="vi-VN"/>
+        </w:rPr>
+        <w:t xml:space="preserve">Thực hiện lại từng </w:t>
+      </w:r>
+      <w:proofErr w:type="spellStart"/>
+      <w:r>
+        <w:rPr>
+          <w:lang w:val="vi-VN"/>
+        </w:rPr>
+        <w:t>commit</w:t>
+      </w:r>
+      <w:proofErr w:type="spellEnd"/>
+      <w:r>
+        <w:rPr>
+          <w:lang w:val="vi-VN"/>
+        </w:rPr>
+        <w:t xml:space="preserve"> </w:t>
+      </w:r>
+      <w:proofErr w:type="spellStart"/>
+      <w:r>
+        <w:rPr>
+          <w:lang w:val="vi-VN"/>
+        </w:rPr>
+        <w:t>local</w:t>
+      </w:r>
+      <w:proofErr w:type="spellEnd"/>
+      <w:r>
+        <w:rPr>
+          <w:lang w:val="vi-VN"/>
+        </w:rPr>
+        <w:t xml:space="preserve"> vừa tách ra theo đúng thứ tự, khiến cho </w:t>
+      </w:r>
+      <w:proofErr w:type="spellStart"/>
+      <w:r>
+        <w:rPr>
+          <w:lang w:val="vi-VN"/>
+        </w:rPr>
+        <w:t>commit</w:t>
+      </w:r>
+      <w:proofErr w:type="spellEnd"/>
+      <w:r>
+        <w:rPr>
+          <w:lang w:val="vi-VN"/>
+        </w:rPr>
+        <w:t xml:space="preserve"> </w:t>
+      </w:r>
+      <w:proofErr w:type="spellStart"/>
+      <w:r>
+        <w:rPr>
+          <w:lang w:val="vi-VN"/>
+        </w:rPr>
+        <w:t>local</w:t>
+      </w:r>
+      <w:proofErr w:type="spellEnd"/>
+      <w:r>
+        <w:rPr>
+          <w:lang w:val="vi-VN"/>
+        </w:rPr>
+        <w:t xml:space="preserve"> nằm trên các </w:t>
+      </w:r>
+      <w:proofErr w:type="spellStart"/>
+      <w:r>
+        <w:rPr>
+          <w:lang w:val="vi-VN"/>
+        </w:rPr>
+        <w:t>commit</w:t>
+      </w:r>
+      <w:proofErr w:type="spellEnd"/>
+      <w:r>
+        <w:rPr>
+          <w:lang w:val="vi-VN"/>
+        </w:rPr>
+        <w:t xml:space="preserve"> mới nhất của </w:t>
+      </w:r>
+      <w:proofErr w:type="spellStart"/>
+      <w:r>
+        <w:rPr>
+          <w:lang w:val="vi-VN"/>
+        </w:rPr>
+        <w:t>remote</w:t>
+      </w:r>
+      <w:proofErr w:type="spellEnd"/>
+      <w:r>
+        <w:rPr>
+          <w:lang w:val="vi-VN"/>
+        </w:rPr>
+        <w:t xml:space="preserve">. Nếu không thực hiện các </w:t>
+      </w:r>
+      <w:proofErr w:type="spellStart"/>
+      <w:r>
+        <w:rPr>
+          <w:lang w:val="vi-VN"/>
+        </w:rPr>
+        <w:t>commit</w:t>
+      </w:r>
+      <w:proofErr w:type="spellEnd"/>
+      <w:r>
+        <w:rPr>
+          <w:lang w:val="vi-VN"/>
+        </w:rPr>
+        <w:t xml:space="preserve"> </w:t>
+      </w:r>
+      <w:proofErr w:type="spellStart"/>
+      <w:r>
+        <w:rPr>
+          <w:lang w:val="vi-VN"/>
+        </w:rPr>
+        <w:t>local</w:t>
+      </w:r>
+      <w:proofErr w:type="spellEnd"/>
+      <w:r>
+        <w:rPr>
+          <w:lang w:val="vi-VN"/>
+        </w:rPr>
+        <w:t xml:space="preserve"> thành công được, </w:t>
+      </w:r>
+      <w:proofErr w:type="spellStart"/>
+      <w:r>
+        <w:rPr>
+          <w:lang w:val="vi-VN"/>
+        </w:rPr>
+        <w:t>SmartGit</w:t>
+      </w:r>
+      <w:proofErr w:type="spellEnd"/>
+      <w:r>
+        <w:rPr>
+          <w:lang w:val="vi-VN"/>
+        </w:rPr>
+        <w:t xml:space="preserve"> sẽ báo có xung đột và yêu cầu xử lý.</w:t>
+      </w:r>
+    </w:p>
+    <w:p>
+      <w:pPr>
+        <w:pStyle w:val="ListParagraph"/>
+        <w:numPr>
+          <w:ilvl w:val="0"/>
+          <w:numId w:val="4"/>
+        </w:numPr>
+        <w:rPr>
+          <w:lang w:val="vi-VN"/>
+        </w:rPr>
+      </w:pPr>
+      <w:proofErr w:type="spellStart"/>
+      <w:r>
+        <w:rPr>
+          <w:lang w:val="vi-VN"/>
+        </w:rPr>
+        <w:t>Merge</w:t>
+      </w:r>
+      <w:proofErr w:type="spellEnd"/>
+      <w:r>
+        <w:rPr>
+          <w:lang w:val="vi-VN"/>
+        </w:rPr>
+        <w:t xml:space="preserve">: Ghép các thay đổi trong máy với các </w:t>
+      </w:r>
+      <w:proofErr w:type="spellStart"/>
+      <w:r>
+        <w:rPr>
+          <w:lang w:val="vi-VN"/>
+        </w:rPr>
+        <w:t>commit</w:t>
+      </w:r>
+      <w:proofErr w:type="spellEnd"/>
+      <w:r>
+        <w:rPr>
+          <w:lang w:val="vi-VN"/>
+        </w:rPr>
+        <w:t xml:space="preserve"> trên </w:t>
+      </w:r>
+      <w:proofErr w:type="spellStart"/>
+      <w:r>
+        <w:rPr>
+          <w:lang w:val="vi-VN"/>
+        </w:rPr>
+        <w:t>remote</w:t>
+      </w:r>
+      <w:proofErr w:type="spellEnd"/>
+      <w:r>
+        <w:rPr>
+          <w:lang w:val="vi-VN"/>
+        </w:rPr>
+        <w:t xml:space="preserve"> lại thành 1 </w:t>
+      </w:r>
+      <w:proofErr w:type="spellStart"/>
+      <w:r>
+        <w:rPr>
+          <w:lang w:val="vi-VN"/>
+        </w:rPr>
+        <w:t>commit</w:t>
+      </w:r>
+      <w:proofErr w:type="spellEnd"/>
+      <w:r>
+        <w:rPr>
+          <w:lang w:val="vi-VN"/>
+        </w:rPr>
+        <w:t xml:space="preserve"> riêng.</w:t>
+      </w:r>
+    </w:p>
+    <w:p>
+      <w:pPr>
+        <w:pStyle w:val="ListParagraph"/>
+        <w:numPr>
+          <w:ilvl w:val="0"/>
+          <w:numId w:val="3"/>
+        </w:numPr>
+        <w:rPr>
+          <w:lang w:val="vi-VN"/>
+        </w:rPr>
+      </w:pPr>
+      <w:r>
+        <w:rPr>
+          <w:lang w:val="vi-VN"/>
+        </w:rPr>
+        <w:t xml:space="preserve">Trong cửa sổ </w:t>
+      </w:r>
+      <w:proofErr w:type="spellStart"/>
+      <w:r>
+        <w:rPr>
+          <w:i/>
+          <w:lang w:val="vi-VN"/>
+        </w:rPr>
+        <w:t>Pull</w:t>
+      </w:r>
+      <w:proofErr w:type="spellEnd"/>
+      <w:r>
+        <w:rPr>
+          <w:lang w:val="vi-VN"/>
+        </w:rPr>
+        <w:t xml:space="preserve">, chọn </w:t>
+      </w:r>
+      <w:proofErr w:type="spellStart"/>
+      <w:r>
+        <w:rPr>
+          <w:b/>
+          <w:lang w:val="vi-VN"/>
+        </w:rPr>
+        <w:t>Pull</w:t>
+      </w:r>
+      <w:proofErr w:type="spellEnd"/>
+      <w:r>
+        <w:rPr>
+          <w:lang w:val="vi-VN"/>
+        </w:rPr>
+        <w:t xml:space="preserve"> để kết hợp tất cả các thay đổi trên </w:t>
+      </w:r>
+      <w:proofErr w:type="spellStart"/>
+      <w:r>
+        <w:rPr>
+          <w:lang w:val="vi-VN"/>
+        </w:rPr>
+        <w:t>local</w:t>
+      </w:r>
+      <w:proofErr w:type="spellEnd"/>
+      <w:r>
+        <w:rPr>
+          <w:lang w:val="vi-VN"/>
+        </w:rPr>
+        <w:t xml:space="preserve"> và </w:t>
+      </w:r>
+      <w:proofErr w:type="spellStart"/>
+      <w:r>
+        <w:rPr>
+          <w:lang w:val="vi-VN"/>
+        </w:rPr>
+        <w:t>remote</w:t>
+      </w:r>
+      <w:proofErr w:type="spellEnd"/>
+      <w:r>
+        <w:rPr>
+          <w:lang w:val="vi-VN"/>
+        </w:rPr>
+        <w:t xml:space="preserve"> lại hoặc </w:t>
+      </w:r>
+      <w:proofErr w:type="spellStart"/>
+      <w:r>
+        <w:rPr>
+          <w:b/>
+          <w:lang w:val="vi-VN"/>
+        </w:rPr>
+        <w:t>Fetch</w:t>
+      </w:r>
+      <w:proofErr w:type="spellEnd"/>
+      <w:r>
+        <w:rPr>
+          <w:b/>
+          <w:lang w:val="vi-VN"/>
+        </w:rPr>
+        <w:t xml:space="preserve"> </w:t>
+      </w:r>
+      <w:proofErr w:type="spellStart"/>
+      <w:r>
+        <w:rPr>
+          <w:b/>
+          <w:lang w:val="vi-VN"/>
+        </w:rPr>
+        <w:t>Only</w:t>
+      </w:r>
+      <w:proofErr w:type="spellEnd"/>
+      <w:r>
+        <w:rPr>
+          <w:lang w:val="vi-VN"/>
+        </w:rPr>
+        <w:t xml:space="preserve"> để lấy các thay đổi trên </w:t>
+      </w:r>
+      <w:proofErr w:type="spellStart"/>
+      <w:r>
+        <w:rPr>
+          <w:lang w:val="vi-VN"/>
+        </w:rPr>
+        <w:t>remote</w:t>
+      </w:r>
+      <w:proofErr w:type="spellEnd"/>
+      <w:r>
+        <w:rPr>
+          <w:lang w:val="vi-VN"/>
+        </w:rPr>
+        <w:t xml:space="preserve"> về nhưng không đưa vào </w:t>
+      </w:r>
+      <w:proofErr w:type="spellStart"/>
+      <w:r>
+        <w:rPr>
+          <w:lang w:val="vi-VN"/>
+        </w:rPr>
+        <w:t>local</w:t>
+      </w:r>
+      <w:proofErr w:type="spellEnd"/>
+      <w:r>
+        <w:rPr>
+          <w:lang w:val="vi-VN"/>
+        </w:rPr>
+        <w:t xml:space="preserve">. Mục </w:t>
+      </w:r>
+      <w:proofErr w:type="spellStart"/>
+      <w:r>
+        <w:rPr>
+          <w:i/>
+          <w:lang w:val="vi-VN"/>
+        </w:rPr>
+        <w:t>More</w:t>
+      </w:r>
+      <w:proofErr w:type="spellEnd"/>
+      <w:r>
+        <w:rPr>
+          <w:i/>
+          <w:lang w:val="vi-VN"/>
+        </w:rPr>
+        <w:t xml:space="preserve"> </w:t>
+      </w:r>
+      <w:proofErr w:type="spellStart"/>
+      <w:r>
+        <w:rPr>
+          <w:i/>
+          <w:lang w:val="vi-VN"/>
+        </w:rPr>
+        <w:t>Options</w:t>
+      </w:r>
+      <w:proofErr w:type="spellEnd"/>
+      <w:r>
+        <w:rPr>
+          <w:lang w:val="vi-VN"/>
+        </w:rPr>
+        <w:t xml:space="preserve"> cho phép chọn kiểu </w:t>
+      </w:r>
+      <w:proofErr w:type="spellStart"/>
+      <w:r>
+        <w:rPr>
+          <w:lang w:val="vi-VN"/>
+        </w:rPr>
+        <w:t>pull</w:t>
+      </w:r>
+      <w:proofErr w:type="spellEnd"/>
+      <w:r>
+        <w:rPr>
+          <w:lang w:val="vi-VN"/>
+        </w:rPr>
+        <w:t xml:space="preserve"> là </w:t>
+      </w:r>
+      <w:proofErr w:type="spellStart"/>
+      <w:r>
+        <w:rPr>
+          <w:lang w:val="vi-VN"/>
+        </w:rPr>
+        <w:t>rebase</w:t>
+      </w:r>
+      <w:proofErr w:type="spellEnd"/>
+      <w:r>
+        <w:rPr>
+          <w:lang w:val="vi-VN"/>
+        </w:rPr>
+        <w:t xml:space="preserve"> hay </w:t>
+      </w:r>
+      <w:proofErr w:type="spellStart"/>
+      <w:r>
+        <w:rPr>
+          <w:lang w:val="vi-VN"/>
+        </w:rPr>
+        <w:t>merge</w:t>
+      </w:r>
+      <w:proofErr w:type="spellEnd"/>
+      <w:r>
+        <w:t>;</w:t>
+      </w:r>
+      <w:r>
+        <w:rPr>
+          <w:lang w:val="vi-VN"/>
+        </w:rPr>
+        <w:t xml:space="preserve"> </w:t>
+      </w:r>
+      <w:r>
+        <w:t>x</w:t>
+      </w:r>
+      <w:r>
+        <w:rPr>
+          <w:lang w:val="vi-VN"/>
+        </w:rPr>
+        <w:t>em giải thích ở phần 1a phía trên.</w:t>
+      </w:r>
+    </w:p>
+    <w:p>
+      <w:pPr>
+        <w:rPr>
+          <w:lang w:val="vi-VN"/>
+        </w:rPr>
+      </w:pPr>
+      <w:r>
+        <w:rPr>
+          <w:lang w:val="vi-VN"/>
+        </w:rPr>
+        <w:br w:type="page"/>
+      </w:r>
+    </w:p>
+    <w:p>
+      <w:pPr>
+        <w:pStyle w:val="Heading1"/>
+      </w:pPr>
+      <w:r>
+        <w:lastRenderedPageBreak/>
+        <w:t xml:space="preserve">Commit: </w:t>
       </w:r>
       <w:bookmarkStart w:id="0" w:name="_GoBack"/>
       <w:bookmarkEnd w:id="0"/>
@@ -448,6 +1901,119 @@
 <file path=word/numbering.xml><?xml version="1.0" encoding="utf-8"?>
 <w:numbering xmlns:wpc="http://schemas.microsoft.com/office/word/2010/wordprocessingCanvas" xmlns:cx="http://schemas.microsoft.com/office/drawing/2014/chartex" xmlns:cx1="http://schemas.microsoft.com/office/drawing/2015/9/8/chartex" xmlns:cx2="http://schemas.microsoft.com/office/drawing/2015/10/21/chartex" xmlns:cx3="http://schemas.microsoft.com/office/drawing/2016/5/9/chartex" xmlns:cx4="http://schemas.microsoft.com/office/drawing/2016/5/10/chartex" xmlns:cx5="http://schemas.microsoft.com/office/drawing/2016/5/11/chartex" xmlns:cx6="http://schemas.microsoft.com/office/drawing/2016/5/12/chartex" xmlns:cx7="http://schemas.microsoft.com/office/drawing/2016/5/13/chartex" xmlns:cx8="http://schemas.microsoft.com/office/drawing/2016/5/14/chartex" xmlns:mc="http://schemas.openxmlformats.org/markup-compatibility/2006" xmlns:aink="http://schemas.microsoft.com/office/drawing/2016/ink" xmlns:am3d="http://schemas.microsoft.com/office/drawing/2017/model3d" xmlns:o="urn:schemas-microsoft-com:office:office" xmlns:r="http://schemas.openxmlformats.org/officeDocument/2006/relationships" xmlns:m="http://schemas.openxmlformats.org/officeDocument/2006/math" xmlns:v="urn:schemas-microsoft-com:vml" xmlns:wp14="http://schemas.microsoft.com/office/word/2010/wordprocessingDrawing" xmlns:wp="http://schemas.openxmlformats.org/drawingml/2006/wordprocessingDrawing" xmlns:w10="urn:schemas-microsoft-com:office:word" xmlns:w="http://schemas.openxmlformats.org/wordprocessingml/2006/main" xmlns:w14="http://schemas.microsoft.com/office/word/2010/wordml" xmlns:w15="http://schemas.microsoft.com/office/word/2012/wordml" xmlns:w16cid="http://schemas.microsoft.com/office/word/2016/wordml/cid" xmlns:w16se="http://schemas.microsoft.com/office/word/2015/wordml/symex" xmlns:wpg="http://schemas.microsoft.com/office/word/2010/wordprocessingGroup" xmlns:wpi="http://schemas.microsoft.com/office/word/2010/wordprocessingInk" xmlns:wne="http://schemas.microsoft.com/office/word/2006/wordml" xmlns:wps="http://schemas.microsoft.com/office/word/2010/wordprocessingShape" mc:Ignorable="w14 w15 w16se w16cid wp14">
   <w:abstractNum w:abstractNumId="0" w15:restartNumberingAfterBreak="0">
+    <w:nsid w:val="16E206DD"/>
+    <w:multiLevelType w:val="hybridMultilevel"/>
+    <w:tmpl w:val="AF56009E"/>
+    <w:lvl w:ilvl="0" w:tplc="9EE68674">
+      <w:start w:val="2"/>
+      <w:numFmt w:val="bullet"/>
+      <w:lvlText w:val="-"/>
+      <w:lvlJc w:val="left"/>
+      <w:pPr>
+        <w:ind w:left="1800" w:hanging="360"/>
+      </w:pPr>
+      <w:rPr>
+        <w:rFonts w:ascii="Calibri" w:eastAsiaTheme="minorEastAsia" w:hAnsi="Calibri" w:cs="Calibri" w:hint="default"/>
+      </w:rPr>
+    </w:lvl>
+    <w:lvl w:ilvl="1" w:tplc="04090003">
+      <w:start w:val="1"/>
+      <w:numFmt w:val="bullet"/>
+      <w:lvlText w:val="o"/>
+      <w:lvlJc w:val="left"/>
+      <w:pPr>
+        <w:ind w:left="2520" w:hanging="360"/>
+      </w:pPr>
+      <w:rPr>
+        <w:rFonts w:ascii="Courier New" w:hAnsi="Courier New" w:cs="Courier New" w:hint="default"/>
+      </w:rPr>
+    </w:lvl>
+    <w:lvl w:ilvl="2" w:tplc="04090005" w:tentative="1">
+      <w:start w:val="1"/>
+      <w:numFmt w:val="bullet"/>
+      <w:lvlText w:val=""/>
+      <w:lvlJc w:val="left"/>
+      <w:pPr>
+        <w:ind w:left="3240" w:hanging="360"/>
+      </w:pPr>
+      <w:rPr>
+        <w:rFonts w:ascii="Wingdings" w:hAnsi="Wingdings" w:hint="default"/>
+      </w:rPr>
+    </w:lvl>
+    <w:lvl w:ilvl="3" w:tplc="04090001" w:tentative="1">
+      <w:start w:val="1"/>
+      <w:numFmt w:val="bullet"/>
+      <w:lvlText w:val=""/>
+      <w:lvlJc w:val="left"/>
+      <w:pPr>
+        <w:ind w:left="3960" w:hanging="360"/>
+      </w:pPr>
+      <w:rPr>
+        <w:rFonts w:ascii="Symbol" w:hAnsi="Symbol" w:hint="default"/>
+      </w:rPr>
+    </w:lvl>
+    <w:lvl w:ilvl="4" w:tplc="04090003" w:tentative="1">
+      <w:start w:val="1"/>
+      <w:numFmt w:val="bullet"/>
+      <w:lvlText w:val="o"/>
+      <w:lvlJc w:val="left"/>
+      <w:pPr>
+        <w:ind w:left="4680" w:hanging="360"/>
+      </w:pPr>
+      <w:rPr>
+        <w:rFonts w:ascii="Courier New" w:hAnsi="Courier New" w:cs="Courier New" w:hint="default"/>
+      </w:rPr>
+    </w:lvl>
+    <w:lvl w:ilvl="5" w:tplc="04090005" w:tentative="1">
+      <w:start w:val="1"/>
+      <w:numFmt w:val="bullet"/>
+      <w:lvlText w:val=""/>
+      <w:lvlJc w:val="left"/>
+      <w:pPr>
+        <w:ind w:left="5400" w:hanging="360"/>
+      </w:pPr>
+      <w:rPr>
+        <w:rFonts w:ascii="Wingdings" w:hAnsi="Wingdings" w:hint="default"/>
+      </w:rPr>
+    </w:lvl>
+    <w:lvl w:ilvl="6" w:tplc="04090001" w:tentative="1">
+      <w:start w:val="1"/>
+      <w:numFmt w:val="bullet"/>
+      <w:lvlText w:val=""/>
+      <w:lvlJc w:val="left"/>
+      <w:pPr>
+        <w:ind w:left="6120" w:hanging="360"/>
+      </w:pPr>
+      <w:rPr>
+        <w:rFonts w:ascii="Symbol" w:hAnsi="Symbol" w:hint="default"/>
+      </w:rPr>
+    </w:lvl>
+    <w:lvl w:ilvl="7" w:tplc="04090003" w:tentative="1">
+      <w:start w:val="1"/>
+      <w:numFmt w:val="bullet"/>
+      <w:lvlText w:val="o"/>
+      <w:lvlJc w:val="left"/>
+      <w:pPr>
+        <w:ind w:left="6840" w:hanging="360"/>
+      </w:pPr>
+      <w:rPr>
+        <w:rFonts w:ascii="Courier New" w:hAnsi="Courier New" w:cs="Courier New" w:hint="default"/>
+      </w:rPr>
+    </w:lvl>
+    <w:lvl w:ilvl="8" w:tplc="04090005" w:tentative="1">
+      <w:start w:val="1"/>
+      <w:numFmt w:val="bullet"/>
+      <w:lvlText w:val=""/>
+      <w:lvlJc w:val="left"/>
+      <w:pPr>
+        <w:ind w:left="7560" w:hanging="360"/>
+      </w:pPr>
+      <w:rPr>
+        <w:rFonts w:ascii="Wingdings" w:hAnsi="Wingdings" w:hint="default"/>
+      </w:rPr>
+    </w:lvl>
+  </w:abstractNum>
+  <w:abstractNum w:abstractNumId="1" w15:restartNumberingAfterBreak="0">
     <w:nsid w:val="1A7A671E"/>
     <w:multiLevelType w:val="hybridMultilevel"/>
     <w:tmpl w:val="E17C1862"/>
@@ -536,7 +2102,217 @@
       </w:pPr>
     </w:lvl>
   </w:abstractNum>
+  <w:abstractNum w:abstractNumId="2" w15:restartNumberingAfterBreak="0">
+    <w:nsid w:val="58B568CF"/>
+    <w:multiLevelType w:val="hybridMultilevel"/>
+    <w:tmpl w:val="AC943148"/>
+    <w:lvl w:ilvl="0" w:tplc="BDA4CCA0">
+      <w:numFmt w:val="bullet"/>
+      <w:lvlText w:val="-"/>
+      <w:lvlJc w:val="left"/>
+      <w:pPr>
+        <w:ind w:left="720" w:hanging="360"/>
+      </w:pPr>
+      <w:rPr>
+        <w:rFonts w:ascii="Calibri" w:eastAsiaTheme="minorEastAsia" w:hAnsi="Calibri" w:cs="Calibri" w:hint="default"/>
+      </w:rPr>
+    </w:lvl>
+    <w:lvl w:ilvl="1" w:tplc="04090003" w:tentative="1">
+      <w:start w:val="1"/>
+      <w:numFmt w:val="bullet"/>
+      <w:lvlText w:val="o"/>
+      <w:lvlJc w:val="left"/>
+      <w:pPr>
+        <w:ind w:left="1440" w:hanging="360"/>
+      </w:pPr>
+      <w:rPr>
+        <w:rFonts w:ascii="Courier New" w:hAnsi="Courier New" w:cs="Courier New" w:hint="default"/>
+      </w:rPr>
+    </w:lvl>
+    <w:lvl w:ilvl="2" w:tplc="04090005" w:tentative="1">
+      <w:start w:val="1"/>
+      <w:numFmt w:val="bullet"/>
+      <w:lvlText w:val=""/>
+      <w:lvlJc w:val="left"/>
+      <w:pPr>
+        <w:ind w:left="2160" w:hanging="360"/>
+      </w:pPr>
+      <w:rPr>
+        <w:rFonts w:ascii="Wingdings" w:hAnsi="Wingdings" w:hint="default"/>
+      </w:rPr>
+    </w:lvl>
+    <w:lvl w:ilvl="3" w:tplc="04090001" w:tentative="1">
+      <w:start w:val="1"/>
+      <w:numFmt w:val="bullet"/>
+      <w:lvlText w:val=""/>
+      <w:lvlJc w:val="left"/>
+      <w:pPr>
+        <w:ind w:left="2880" w:hanging="360"/>
+      </w:pPr>
+      <w:rPr>
+        <w:rFonts w:ascii="Symbol" w:hAnsi="Symbol" w:hint="default"/>
+      </w:rPr>
+    </w:lvl>
+    <w:lvl w:ilvl="4" w:tplc="04090003" w:tentative="1">
+      <w:start w:val="1"/>
+      <w:numFmt w:val="bullet"/>
+      <w:lvlText w:val="o"/>
+      <w:lvlJc w:val="left"/>
+      <w:pPr>
+        <w:ind w:left="3600" w:hanging="360"/>
+      </w:pPr>
+      <w:rPr>
+        <w:rFonts w:ascii="Courier New" w:hAnsi="Courier New" w:cs="Courier New" w:hint="default"/>
+      </w:rPr>
+    </w:lvl>
+    <w:lvl w:ilvl="5" w:tplc="04090005" w:tentative="1">
+      <w:start w:val="1"/>
+      <w:numFmt w:val="bullet"/>
+      <w:lvlText w:val=""/>
+      <w:lvlJc w:val="left"/>
+      <w:pPr>
+        <w:ind w:left="4320" w:hanging="360"/>
+      </w:pPr>
+      <w:rPr>
+        <w:rFonts w:ascii="Wingdings" w:hAnsi="Wingdings" w:hint="default"/>
+      </w:rPr>
+    </w:lvl>
+    <w:lvl w:ilvl="6" w:tplc="04090001" w:tentative="1">
+      <w:start w:val="1"/>
+      <w:numFmt w:val="bullet"/>
+      <w:lvlText w:val=""/>
+      <w:lvlJc w:val="left"/>
+      <w:pPr>
+        <w:ind w:left="5040" w:hanging="360"/>
+      </w:pPr>
+      <w:rPr>
+        <w:rFonts w:ascii="Symbol" w:hAnsi="Symbol" w:hint="default"/>
+      </w:rPr>
+    </w:lvl>
+    <w:lvl w:ilvl="7" w:tplc="04090003" w:tentative="1">
+      <w:start w:val="1"/>
+      <w:numFmt w:val="bullet"/>
+      <w:lvlText w:val="o"/>
+      <w:lvlJc w:val="left"/>
+      <w:pPr>
+        <w:ind w:left="5760" w:hanging="360"/>
+      </w:pPr>
+      <w:rPr>
+        <w:rFonts w:ascii="Courier New" w:hAnsi="Courier New" w:cs="Courier New" w:hint="default"/>
+      </w:rPr>
+    </w:lvl>
+    <w:lvl w:ilvl="8" w:tplc="04090005" w:tentative="1">
+      <w:start w:val="1"/>
+      <w:numFmt w:val="bullet"/>
+      <w:lvlText w:val=""/>
+      <w:lvlJc w:val="left"/>
+      <w:pPr>
+        <w:ind w:left="6480" w:hanging="360"/>
+      </w:pPr>
+      <w:rPr>
+        <w:rFonts w:ascii="Wingdings" w:hAnsi="Wingdings" w:hint="default"/>
+      </w:rPr>
+    </w:lvl>
+  </w:abstractNum>
+  <w:abstractNum w:abstractNumId="3" w15:restartNumberingAfterBreak="0">
+    <w:nsid w:val="7D7A1499"/>
+    <w:multiLevelType w:val="hybridMultilevel"/>
+    <w:tmpl w:val="8870C1DA"/>
+    <w:lvl w:ilvl="0" w:tplc="0409000F">
+      <w:start w:val="1"/>
+      <w:numFmt w:val="decimal"/>
+      <w:lvlText w:val="%1."/>
+      <w:lvlJc w:val="left"/>
+      <w:pPr>
+        <w:ind w:left="720" w:hanging="360"/>
+      </w:pPr>
+      <w:rPr>
+        <w:rFonts w:hint="default"/>
+      </w:rPr>
+    </w:lvl>
+    <w:lvl w:ilvl="1" w:tplc="04090019">
+      <w:start w:val="1"/>
+      <w:numFmt w:val="lowerLetter"/>
+      <w:lvlText w:val="%2."/>
+      <w:lvlJc w:val="left"/>
+      <w:pPr>
+        <w:ind w:left="1440" w:hanging="360"/>
+      </w:pPr>
+    </w:lvl>
+    <w:lvl w:ilvl="2" w:tplc="0409001B">
+      <w:start w:val="1"/>
+      <w:numFmt w:val="lowerRoman"/>
+      <w:lvlText w:val="%3."/>
+      <w:lvlJc w:val="right"/>
+      <w:pPr>
+        <w:ind w:left="2160" w:hanging="180"/>
+      </w:pPr>
+    </w:lvl>
+    <w:lvl w:ilvl="3" w:tplc="0409000F">
+      <w:start w:val="1"/>
+      <w:numFmt w:val="decimal"/>
+      <w:lvlText w:val="%4."/>
+      <w:lvlJc w:val="left"/>
+      <w:pPr>
+        <w:ind w:left="2880" w:hanging="360"/>
+      </w:pPr>
+    </w:lvl>
+    <w:lvl w:ilvl="4" w:tplc="04090019">
+      <w:start w:val="1"/>
+      <w:numFmt w:val="lowerLetter"/>
+      <w:lvlText w:val="%5."/>
+      <w:lvlJc w:val="left"/>
+      <w:pPr>
+        <w:ind w:left="3600" w:hanging="360"/>
+      </w:pPr>
+    </w:lvl>
+    <w:lvl w:ilvl="5" w:tplc="0409001B" w:tentative="1">
+      <w:start w:val="1"/>
+      <w:numFmt w:val="lowerRoman"/>
+      <w:lvlText w:val="%6."/>
+      <w:lvlJc w:val="right"/>
+      <w:pPr>
+        <w:ind w:left="4320" w:hanging="180"/>
+      </w:pPr>
+    </w:lvl>
+    <w:lvl w:ilvl="6" w:tplc="0409000F" w:tentative="1">
+      <w:start w:val="1"/>
+      <w:numFmt w:val="decimal"/>
+      <w:lvlText w:val="%7."/>
+      <w:lvlJc w:val="left"/>
+      <w:pPr>
+        <w:ind w:left="5040" w:hanging="360"/>
+      </w:pPr>
+    </w:lvl>
+    <w:lvl w:ilvl="7" w:tplc="04090019" w:tentative="1">
+      <w:start w:val="1"/>
+      <w:numFmt w:val="lowerLetter"/>
+      <w:lvlText w:val="%8."/>
+      <w:lvlJc w:val="left"/>
+      <w:pPr>
+        <w:ind w:left="5760" w:hanging="360"/>
+      </w:pPr>
+    </w:lvl>
+    <w:lvl w:ilvl="8" w:tplc="0409001B" w:tentative="1">
+      <w:start w:val="1"/>
+      <w:numFmt w:val="lowerRoman"/>
+      <w:lvlText w:val="%9."/>
+      <w:lvlJc w:val="right"/>
+      <w:pPr>
+        <w:ind w:left="6480" w:hanging="180"/>
+      </w:pPr>
+    </w:lvl>
+  </w:abstractNum>
   <w:num w:numId="1">
+    <w:abstractNumId w:val="1"/>
+  </w:num>
+  <w:num w:numId="2">
+    <w:abstractNumId w:val="2"/>
+  </w:num>
+  <w:num w:numId="3">
+    <w:abstractNumId w:val="3"/>
+  </w:num>
+  <w:num w:numId="4">
     <w:abstractNumId w:val="0"/>
   </w:num>
 </w:numbering>

</xml_diff>